<commit_message>
Edited Minutes of the Meeting/ALS Minutes of the Meeting 02-11-15.docx
</commit_message>
<xml_diff>
--- a/Documentation/SOFTDEV/Minutes of the Meeting/ALS Minutes of the Meeting 02-11-15.docx
+++ b/Documentation/SOFTDEV/Minutes of the Meeting/ALS Minutes of the Meeting 02-11-15.docx
@@ -516,6 +516,98 @@
       <w:pPr>
         <w:pStyle w:val="ListParagraph"/>
         <w:numPr>
+          <w:ilvl w:val="2"/>
+          <w:numId w:val="5"/>
+        </w:numPr>
+        <w:rPr>
+          <w:rFonts w:ascii="Times New Roman" w:eastAsia="Times New Roman" w:hAnsi="Times New Roman" w:cs="Times New Roman"/>
+          <w:color w:val="000000"/>
+          <w:sz w:val="24"/>
+          <w:szCs w:val="24"/>
+        </w:rPr>
+      </w:pPr>
+      <w:r>
+        <w:rPr>
+          <w:rFonts w:ascii="Times New Roman" w:eastAsia="Times New Roman" w:hAnsi="Times New Roman" w:cs="Times New Roman"/>
+          <w:color w:val="000000"/>
+          <w:sz w:val="24"/>
+          <w:szCs w:val="24"/>
+        </w:rPr>
+        <w:t xml:space="preserve">It has been agreed with Sir Joe Gene’s consent that the calendar tool to be developed is in </w:t>
+      </w:r>
+      <w:proofErr w:type="spellStart"/>
+      <w:r>
+        <w:rPr>
+          <w:rFonts w:ascii="Times New Roman" w:eastAsia="Times New Roman" w:hAnsi="Times New Roman" w:cs="Times New Roman"/>
+          <w:color w:val="000000"/>
+          <w:sz w:val="24"/>
+          <w:szCs w:val="24"/>
+        </w:rPr>
+        <w:t>yii</w:t>
+      </w:r>
+      <w:proofErr w:type="spellEnd"/>
+      <w:r>
+        <w:rPr>
+          <w:rFonts w:ascii="Times New Roman" w:eastAsia="Times New Roman" w:hAnsi="Times New Roman" w:cs="Times New Roman"/>
+          <w:color w:val="000000"/>
+          <w:sz w:val="24"/>
+          <w:szCs w:val="24"/>
+        </w:rPr>
+        <w:t>, and will be integrated with the present Joomla site.</w:t>
+      </w:r>
+    </w:p>
+    <w:p>
+      <w:pPr>
+        <w:pStyle w:val="ListParagraph"/>
+        <w:numPr>
+          <w:ilvl w:val="2"/>
+          <w:numId w:val="5"/>
+        </w:numPr>
+        <w:rPr>
+          <w:rFonts w:ascii="Times New Roman" w:eastAsia="Times New Roman" w:hAnsi="Times New Roman" w:cs="Times New Roman"/>
+          <w:color w:val="000000"/>
+          <w:sz w:val="24"/>
+          <w:szCs w:val="24"/>
+        </w:rPr>
+      </w:pPr>
+      <w:r>
+        <w:rPr>
+          <w:rFonts w:ascii="Times New Roman" w:eastAsia="Times New Roman" w:hAnsi="Times New Roman" w:cs="Times New Roman"/>
+          <w:color w:val="000000"/>
+          <w:sz w:val="24"/>
+          <w:szCs w:val="24"/>
+        </w:rPr>
+        <w:t>Confirmed with Sir Joe Gene that the repository for google code can also be used as a repository for QUALITY.</w:t>
+      </w:r>
+    </w:p>
+    <w:p>
+      <w:pPr>
+        <w:pStyle w:val="ListParagraph"/>
+        <w:numPr>
+          <w:ilvl w:val="2"/>
+          <w:numId w:val="5"/>
+        </w:numPr>
+        <w:rPr>
+          <w:rFonts w:ascii="Times New Roman" w:eastAsia="Times New Roman" w:hAnsi="Times New Roman" w:cs="Times New Roman"/>
+          <w:color w:val="000000"/>
+          <w:sz w:val="24"/>
+          <w:szCs w:val="24"/>
+        </w:rPr>
+      </w:pPr>
+      <w:r>
+        <w:rPr>
+          <w:rFonts w:ascii="Times New Roman" w:eastAsia="Times New Roman" w:hAnsi="Times New Roman" w:cs="Times New Roman"/>
+          <w:color w:val="000000"/>
+          <w:sz w:val="24"/>
+          <w:szCs w:val="24"/>
+        </w:rPr>
+        <w:t>Wiki documentation is to be fulfilled immediately after the documentation instructions are released. For the meantime, the content that can be placed are the ones already present and being used</w:t>
+      </w:r>
+    </w:p>
+    <w:p>
+      <w:pPr>
+        <w:pStyle w:val="ListParagraph"/>
+        <w:numPr>
           <w:ilvl w:val="1"/>
           <w:numId w:val="5"/>
         </w:numPr>
@@ -546,6 +638,41 @@
         </w:rPr>
         <w:t xml:space="preserve"> 2.0 practice</w:t>
       </w:r>
+    </w:p>
+    <w:p>
+      <w:pPr>
+        <w:pStyle w:val="ListParagraph"/>
+        <w:numPr>
+          <w:ilvl w:val="2"/>
+          <w:numId w:val="5"/>
+        </w:numPr>
+        <w:rPr>
+          <w:rFonts w:ascii="Times New Roman" w:eastAsia="Times New Roman" w:hAnsi="Times New Roman" w:cs="Times New Roman"/>
+          <w:color w:val="000000"/>
+          <w:sz w:val="24"/>
+          <w:szCs w:val="24"/>
+        </w:rPr>
+      </w:pPr>
+      <w:r>
+        <w:rPr>
+          <w:rFonts w:ascii="Times New Roman" w:eastAsia="Times New Roman" w:hAnsi="Times New Roman" w:cs="Times New Roman"/>
+          <w:color w:val="000000"/>
+          <w:sz w:val="24"/>
+          <w:szCs w:val="24"/>
+        </w:rPr>
+        <w:t xml:space="preserve">We have agreed to experiment on </w:t>
+      </w:r>
+      <w:proofErr w:type="spellStart"/>
+      <w:r>
+        <w:rPr>
+          <w:rFonts w:ascii="Times New Roman" w:eastAsia="Times New Roman" w:hAnsi="Times New Roman" w:cs="Times New Roman"/>
+          <w:color w:val="000000"/>
+          <w:sz w:val="24"/>
+          <w:szCs w:val="24"/>
+        </w:rPr>
+        <w:t>Yii</w:t>
+      </w:r>
+      <w:proofErr w:type="spellEnd"/>
     </w:p>
     <w:p>
       <w:pPr>
@@ -594,6 +721,8 @@
         </w:rPr>
         <w:t>X</w:t>
       </w:r>
+      <w:bookmarkStart w:id="0" w:name="_GoBack"/>
+      <w:bookmarkEnd w:id="0"/>
     </w:p>
     <w:p>
       <w:pPr>
@@ -750,8 +879,6 @@
         </w:rPr>
         <w:t>X</w:t>
       </w:r>
-      <w:bookmarkStart w:id="0" w:name="_GoBack"/>
-      <w:bookmarkEnd w:id="0"/>
     </w:p>
     <w:sectPr>
       <w:pgSz w:w="12240" w:h="15840"/>

</xml_diff>

<commit_message>
Edited Minutes of the Meeting for today
</commit_message>
<xml_diff>
--- a/Documentation/SOFTDEV/Minutes of the Meeting/ALS Minutes of the Meeting 02-11-15.docx
+++ b/Documentation/SOFTDEV/Minutes of the Meeting/ALS Minutes of the Meeting 02-11-15.docx
@@ -59,19 +59,8 @@
           <w:sz w:val="24"/>
           <w:szCs w:val="24"/>
         </w:rPr>
-        <w:t xml:space="preserve">Meeting </w:t>
-      </w:r>
-      <w:proofErr w:type="gramStart"/>
-      <w:r>
-        <w:rPr>
-          <w:rFonts w:ascii="Times New Roman" w:eastAsia="Times New Roman" w:hAnsi="Times New Roman" w:cs="Times New Roman"/>
-          <w:color w:val="000000"/>
-          <w:sz w:val="24"/>
-          <w:szCs w:val="24"/>
-        </w:rPr>
-        <w:t>Location :</w:t>
-      </w:r>
-      <w:proofErr w:type="gramEnd"/>
+        <w:t>Meeting Location :</w:t>
+      </w:r>
       <w:r>
         <w:rPr>
           <w:rFonts w:ascii="Times New Roman" w:eastAsia="Times New Roman" w:hAnsi="Times New Roman" w:cs="Times New Roman"/>
@@ -102,25 +91,14 @@
           <w:u w:val="single"/>
         </w:rPr>
       </w:pPr>
-      <w:proofErr w:type="gramStart"/>
-      <w:r>
-        <w:rPr>
-          <w:rFonts w:ascii="Times New Roman" w:eastAsia="Times New Roman" w:hAnsi="Times New Roman" w:cs="Times New Roman"/>
-          <w:color w:val="000000"/>
-          <w:sz w:val="24"/>
-          <w:szCs w:val="24"/>
-        </w:rPr>
-        <w:t>Meeting  Date</w:t>
-      </w:r>
-      <w:proofErr w:type="gramEnd"/>
-      <w:r>
-        <w:rPr>
-          <w:rFonts w:ascii="Times New Roman" w:eastAsia="Times New Roman" w:hAnsi="Times New Roman" w:cs="Times New Roman"/>
-          <w:color w:val="000000"/>
-          <w:sz w:val="24"/>
-          <w:szCs w:val="24"/>
-        </w:rPr>
-        <w:t xml:space="preserve"> : </w:t>
+      <w:r>
+        <w:rPr>
+          <w:rFonts w:ascii="Times New Roman" w:eastAsia="Times New Roman" w:hAnsi="Times New Roman" w:cs="Times New Roman"/>
+          <w:color w:val="000000"/>
+          <w:sz w:val="24"/>
+          <w:szCs w:val="24"/>
+        </w:rPr>
+        <w:t xml:space="preserve">Meeting  Date : </w:t>
       </w:r>
       <w:r>
         <w:rPr>
@@ -253,25 +231,14 @@
           <w:szCs w:val="24"/>
         </w:rPr>
       </w:pPr>
-      <w:proofErr w:type="spellStart"/>
-      <w:r>
-        <w:rPr>
-          <w:rFonts w:ascii="Times New Roman" w:eastAsia="Times New Roman" w:hAnsi="Times New Roman" w:cs="Times New Roman"/>
-          <w:color w:val="000000"/>
-          <w:sz w:val="24"/>
-          <w:szCs w:val="24"/>
-        </w:rPr>
-        <w:t>Dimapilis</w:t>
-      </w:r>
-      <w:proofErr w:type="spellEnd"/>
-      <w:r>
-        <w:rPr>
-          <w:rFonts w:ascii="Times New Roman" w:eastAsia="Times New Roman" w:hAnsi="Times New Roman" w:cs="Times New Roman"/>
-          <w:color w:val="000000"/>
-          <w:sz w:val="24"/>
-          <w:szCs w:val="24"/>
-        </w:rPr>
-        <w:t>, Joshua C.</w:t>
+      <w:r>
+        <w:rPr>
+          <w:rFonts w:ascii="Times New Roman" w:eastAsia="Times New Roman" w:hAnsi="Times New Roman" w:cs="Times New Roman"/>
+          <w:color w:val="000000"/>
+          <w:sz w:val="24"/>
+          <w:szCs w:val="24"/>
+        </w:rPr>
+        <w:t>Dimapilis, Joshua C.</w:t>
       </w:r>
     </w:p>
     <w:p>
@@ -312,45 +279,14 @@
           <w:szCs w:val="24"/>
         </w:rPr>
       </w:pPr>
-      <w:proofErr w:type="spellStart"/>
-      <w:r>
-        <w:rPr>
-          <w:rFonts w:ascii="Times New Roman" w:eastAsia="Times New Roman" w:hAnsi="Times New Roman" w:cs="Times New Roman"/>
-          <w:color w:val="000000"/>
-          <w:sz w:val="24"/>
-          <w:szCs w:val="24"/>
-        </w:rPr>
-        <w:t>Urquiza</w:t>
-      </w:r>
-      <w:proofErr w:type="spellEnd"/>
-      <w:r>
-        <w:rPr>
-          <w:rFonts w:ascii="Times New Roman" w:eastAsia="Times New Roman" w:hAnsi="Times New Roman" w:cs="Times New Roman"/>
-          <w:color w:val="000000"/>
-          <w:sz w:val="24"/>
-          <w:szCs w:val="24"/>
-        </w:rPr>
-        <w:t xml:space="preserve">, </w:t>
-      </w:r>
-      <w:proofErr w:type="spellStart"/>
-      <w:r>
-        <w:rPr>
-          <w:rFonts w:ascii="Times New Roman" w:eastAsia="Times New Roman" w:hAnsi="Times New Roman" w:cs="Times New Roman"/>
-          <w:color w:val="000000"/>
-          <w:sz w:val="24"/>
-          <w:szCs w:val="24"/>
-        </w:rPr>
-        <w:t>Trixia</w:t>
-      </w:r>
-      <w:proofErr w:type="spellEnd"/>
-      <w:r>
-        <w:rPr>
-          <w:rFonts w:ascii="Times New Roman" w:eastAsia="Times New Roman" w:hAnsi="Times New Roman" w:cs="Times New Roman"/>
-          <w:color w:val="000000"/>
-          <w:sz w:val="24"/>
-          <w:szCs w:val="24"/>
-        </w:rPr>
-        <w:t xml:space="preserve"> Marie A.</w:t>
+      <w:r>
+        <w:rPr>
+          <w:rFonts w:ascii="Times New Roman" w:eastAsia="Times New Roman" w:hAnsi="Times New Roman" w:cs="Times New Roman"/>
+          <w:color w:val="000000"/>
+          <w:sz w:val="24"/>
+          <w:szCs w:val="24"/>
+        </w:rPr>
+        <w:t>Urquiza, Trixia Marie A.</w:t>
       </w:r>
     </w:p>
     <w:p>
@@ -433,6 +369,80 @@
       <w:pPr>
         <w:pStyle w:val="ListParagraph"/>
         <w:numPr>
+          <w:ilvl w:val="2"/>
+          <w:numId w:val="5"/>
+        </w:numPr>
+        <w:rPr>
+          <w:rFonts w:ascii="Times New Roman" w:eastAsia="Times New Roman" w:hAnsi="Times New Roman" w:cs="Times New Roman"/>
+          <w:color w:val="000000"/>
+          <w:sz w:val="24"/>
+          <w:szCs w:val="24"/>
+        </w:rPr>
+      </w:pPr>
+      <w:r>
+        <w:rPr>
+          <w:rFonts w:ascii="Times New Roman" w:eastAsia="Times New Roman" w:hAnsi="Times New Roman" w:cs="Times New Roman"/>
+          <w:color w:val="000000"/>
+          <w:sz w:val="24"/>
+          <w:szCs w:val="24"/>
+        </w:rPr>
+        <w:t>Approval</w:t>
+      </w:r>
+    </w:p>
+    <w:p>
+      <w:pPr>
+        <w:pStyle w:val="ListParagraph"/>
+        <w:numPr>
+          <w:ilvl w:val="2"/>
+          <w:numId w:val="5"/>
+        </w:numPr>
+        <w:rPr>
+          <w:rFonts w:ascii="Times New Roman" w:eastAsia="Times New Roman" w:hAnsi="Times New Roman" w:cs="Times New Roman"/>
+          <w:color w:val="000000"/>
+          <w:sz w:val="24"/>
+          <w:szCs w:val="24"/>
+        </w:rPr>
+      </w:pPr>
+      <w:r>
+        <w:rPr>
+          <w:rFonts w:ascii="Times New Roman" w:eastAsia="Times New Roman" w:hAnsi="Times New Roman" w:cs="Times New Roman"/>
+          <w:color w:val="000000"/>
+          <w:sz w:val="24"/>
+          <w:szCs w:val="24"/>
+        </w:rPr>
+        <w:t>Repository</w:t>
+      </w:r>
+    </w:p>
+    <w:p>
+      <w:pPr>
+        <w:pStyle w:val="ListParagraph"/>
+        <w:numPr>
+          <w:ilvl w:val="2"/>
+          <w:numId w:val="5"/>
+        </w:numPr>
+        <w:rPr>
+          <w:rFonts w:ascii="Times New Roman" w:eastAsia="Times New Roman" w:hAnsi="Times New Roman" w:cs="Times New Roman"/>
+          <w:color w:val="000000"/>
+          <w:sz w:val="24"/>
+          <w:szCs w:val="24"/>
+        </w:rPr>
+      </w:pPr>
+      <w:r>
+        <w:rPr>
+          <w:rFonts w:ascii="Times New Roman" w:eastAsia="Times New Roman" w:hAnsi="Times New Roman" w:cs="Times New Roman"/>
+          <w:color w:val="000000"/>
+          <w:sz w:val="24"/>
+          <w:szCs w:val="24"/>
+        </w:rPr>
+        <w:t>Documentation</w:t>
+      </w:r>
+      <w:bookmarkStart w:id="0" w:name="_GoBack"/>
+      <w:bookmarkEnd w:id="0"/>
+    </w:p>
+    <w:p>
+      <w:pPr>
+        <w:pStyle w:val="ListParagraph"/>
+        <w:numPr>
           <w:ilvl w:val="1"/>
           <w:numId w:val="5"/>
         </w:numPr>
@@ -443,25 +453,14 @@
           <w:szCs w:val="24"/>
         </w:rPr>
       </w:pPr>
-      <w:proofErr w:type="spellStart"/>
-      <w:r>
-        <w:rPr>
-          <w:rFonts w:ascii="Times New Roman" w:eastAsia="Times New Roman" w:hAnsi="Times New Roman" w:cs="Times New Roman"/>
-          <w:color w:val="000000"/>
-          <w:sz w:val="24"/>
-          <w:szCs w:val="24"/>
-        </w:rPr>
-        <w:t>Yii</w:t>
-      </w:r>
-      <w:proofErr w:type="spellEnd"/>
-      <w:r>
-        <w:rPr>
-          <w:rFonts w:ascii="Times New Roman" w:eastAsia="Times New Roman" w:hAnsi="Times New Roman" w:cs="Times New Roman"/>
-          <w:color w:val="000000"/>
-          <w:sz w:val="24"/>
-          <w:szCs w:val="24"/>
-        </w:rPr>
-        <w:t xml:space="preserve"> 2.0 practice</w:t>
+      <w:r>
+        <w:rPr>
+          <w:rFonts w:ascii="Times New Roman" w:eastAsia="Times New Roman" w:hAnsi="Times New Roman" w:cs="Times New Roman"/>
+          <w:color w:val="000000"/>
+          <w:sz w:val="24"/>
+          <w:szCs w:val="24"/>
+        </w:rPr>
+        <w:t>Yii 2.0 practice</w:t>
       </w:r>
     </w:p>
     <w:p>
@@ -533,27 +532,7 @@
           <w:sz w:val="24"/>
           <w:szCs w:val="24"/>
         </w:rPr>
-        <w:t xml:space="preserve">It has been agreed with Sir Joe Gene’s consent that the calendar tool to be developed is in </w:t>
-      </w:r>
-      <w:proofErr w:type="spellStart"/>
-      <w:r>
-        <w:rPr>
-          <w:rFonts w:ascii="Times New Roman" w:eastAsia="Times New Roman" w:hAnsi="Times New Roman" w:cs="Times New Roman"/>
-          <w:color w:val="000000"/>
-          <w:sz w:val="24"/>
-          <w:szCs w:val="24"/>
-        </w:rPr>
-        <w:t>yii</w:t>
-      </w:r>
-      <w:proofErr w:type="spellEnd"/>
-      <w:r>
-        <w:rPr>
-          <w:rFonts w:ascii="Times New Roman" w:eastAsia="Times New Roman" w:hAnsi="Times New Roman" w:cs="Times New Roman"/>
-          <w:color w:val="000000"/>
-          <w:sz w:val="24"/>
-          <w:szCs w:val="24"/>
-        </w:rPr>
-        <w:t>, and will be integrated with the present Joomla site.</w:t>
+        <w:t>It has been agreed with Sir Joe Gene’s consent that the calendar tool to be developed is in yii, and will be integrated with the present Joomla site.</w:t>
       </w:r>
     </w:p>
     <w:p>
@@ -618,25 +597,14 @@
           <w:szCs w:val="24"/>
         </w:rPr>
       </w:pPr>
-      <w:proofErr w:type="spellStart"/>
-      <w:r>
-        <w:rPr>
-          <w:rFonts w:ascii="Times New Roman" w:eastAsia="Times New Roman" w:hAnsi="Times New Roman" w:cs="Times New Roman"/>
-          <w:color w:val="000000"/>
-          <w:sz w:val="24"/>
-          <w:szCs w:val="24"/>
-        </w:rPr>
-        <w:t>Yii</w:t>
-      </w:r>
-      <w:proofErr w:type="spellEnd"/>
-      <w:r>
-        <w:rPr>
-          <w:rFonts w:ascii="Times New Roman" w:eastAsia="Times New Roman" w:hAnsi="Times New Roman" w:cs="Times New Roman"/>
-          <w:color w:val="000000"/>
-          <w:sz w:val="24"/>
-          <w:szCs w:val="24"/>
-        </w:rPr>
-        <w:t xml:space="preserve"> 2.0 practice</w:t>
+      <w:r>
+        <w:rPr>
+          <w:rFonts w:ascii="Times New Roman" w:eastAsia="Times New Roman" w:hAnsi="Times New Roman" w:cs="Times New Roman"/>
+          <w:color w:val="000000"/>
+          <w:sz w:val="24"/>
+          <w:szCs w:val="24"/>
+        </w:rPr>
+        <w:t>Yii 2.0 practice</w:t>
       </w:r>
     </w:p>
     <w:p>
@@ -660,19 +628,32 @@
           <w:sz w:val="24"/>
           <w:szCs w:val="24"/>
         </w:rPr>
-        <w:t xml:space="preserve">We have agreed to experiment on </w:t>
-      </w:r>
-      <w:proofErr w:type="spellStart"/>
-      <w:r>
-        <w:rPr>
-          <w:rFonts w:ascii="Times New Roman" w:eastAsia="Times New Roman" w:hAnsi="Times New Roman" w:cs="Times New Roman"/>
-          <w:color w:val="000000"/>
-          <w:sz w:val="24"/>
-          <w:szCs w:val="24"/>
-        </w:rPr>
-        <w:t>Yii</w:t>
-      </w:r>
-      <w:proofErr w:type="spellEnd"/>
+        <w:t>We have agreed to experiment on Yii</w:t>
+      </w:r>
+    </w:p>
+    <w:p>
+      <w:pPr>
+        <w:pStyle w:val="ListParagraph"/>
+        <w:numPr>
+          <w:ilvl w:val="2"/>
+          <w:numId w:val="5"/>
+        </w:numPr>
+        <w:rPr>
+          <w:rFonts w:ascii="Times New Roman" w:eastAsia="Times New Roman" w:hAnsi="Times New Roman" w:cs="Times New Roman"/>
+          <w:color w:val="000000"/>
+          <w:sz w:val="24"/>
+          <w:szCs w:val="24"/>
+        </w:rPr>
+      </w:pPr>
+      <w:r>
+        <w:rPr>
+          <w:rFonts w:ascii="Times New Roman" w:eastAsia="Times New Roman" w:hAnsi="Times New Roman" w:cs="Times New Roman"/>
+          <w:color w:val="000000"/>
+          <w:sz w:val="24"/>
+          <w:szCs w:val="24"/>
+        </w:rPr>
+        <w:t>We have agreed to research about how to use Yii for calendar tools</w:t>
+      </w:r>
     </w:p>
     <w:p>
       <w:pPr>
@@ -719,10 +700,8 @@
           <w:sz w:val="24"/>
           <w:szCs w:val="24"/>
         </w:rPr>
-        <w:t>X</w:t>
-      </w:r>
-      <w:bookmarkStart w:id="0" w:name="_GoBack"/>
-      <w:bookmarkEnd w:id="0"/>
+        <w:t>How to integrate yii software to a Joomla website</w:t>
+      </w:r>
     </w:p>
     <w:p>
       <w:pPr>
@@ -745,7 +724,7 @@
           <w:sz w:val="24"/>
           <w:szCs w:val="24"/>
         </w:rPr>
-        <w:t>X</w:t>
+        <w:t>Further clarification with mentor and client</w:t>
       </w:r>
     </w:p>
     <w:p>
@@ -793,7 +772,7 @@
           <w:sz w:val="24"/>
           <w:szCs w:val="24"/>
         </w:rPr>
-        <w:t>X</w:t>
+        <w:t>Schedule meetings with Sir Boogie Boydon, mentor for project</w:t>
       </w:r>
     </w:p>
     <w:p>
@@ -817,7 +796,25 @@
           <w:sz w:val="24"/>
           <w:szCs w:val="24"/>
         </w:rPr>
-        <w:t>X</w:t>
+        <w:t>Schedule meetings with Ms Tess Montemayor, mentor for database</w:t>
+      </w:r>
+    </w:p>
+    <w:p>
+      <w:pPr>
+        <w:pStyle w:val="ListParagraph"/>
+        <w:numPr>
+          <w:ilvl w:val="0"/>
+          <w:numId w:val="5"/>
+        </w:numPr>
+      </w:pPr>
+      <w:r>
+        <w:rPr>
+          <w:rFonts w:ascii="Times New Roman" w:eastAsia="Times New Roman" w:hAnsi="Times New Roman" w:cs="Times New Roman"/>
+          <w:color w:val="000000"/>
+          <w:sz w:val="24"/>
+          <w:szCs w:val="24"/>
+        </w:rPr>
+        <w:t>Conclusion</w:t>
       </w:r>
     </w:p>
     <w:p>
@@ -827,57 +824,15 @@
           <w:ilvl w:val="1"/>
           <w:numId w:val="5"/>
         </w:numPr>
-        <w:rPr>
-          <w:rFonts w:ascii="Times New Roman" w:eastAsia="Times New Roman" w:hAnsi="Times New Roman" w:cs="Times New Roman"/>
-          <w:color w:val="000000"/>
-          <w:sz w:val="24"/>
-          <w:szCs w:val="24"/>
-        </w:rPr>
-      </w:pPr>
-      <w:r>
-        <w:rPr>
-          <w:rFonts w:ascii="Times New Roman" w:eastAsia="Times New Roman" w:hAnsi="Times New Roman" w:cs="Times New Roman"/>
-          <w:color w:val="000000"/>
-          <w:sz w:val="24"/>
-          <w:szCs w:val="24"/>
-        </w:rPr>
-        <w:t>X</w:t>
-      </w:r>
-    </w:p>
-    <w:p>
-      <w:pPr>
-        <w:pStyle w:val="ListParagraph"/>
-        <w:numPr>
-          <w:ilvl w:val="0"/>
-          <w:numId w:val="5"/>
-        </w:numPr>
-      </w:pPr>
-      <w:r>
-        <w:rPr>
-          <w:rFonts w:ascii="Times New Roman" w:eastAsia="Times New Roman" w:hAnsi="Times New Roman" w:cs="Times New Roman"/>
-          <w:color w:val="000000"/>
-          <w:sz w:val="24"/>
-          <w:szCs w:val="24"/>
-        </w:rPr>
-        <w:t>Conclusion</w:t>
-      </w:r>
-    </w:p>
-    <w:p>
-      <w:pPr>
-        <w:pStyle w:val="ListParagraph"/>
-        <w:numPr>
-          <w:ilvl w:val="1"/>
-          <w:numId w:val="5"/>
-        </w:numPr>
-      </w:pPr>
-      <w:r>
-        <w:rPr>
-          <w:rFonts w:ascii="Times New Roman" w:eastAsia="Times New Roman" w:hAnsi="Times New Roman" w:cs="Times New Roman"/>
-          <w:color w:val="000000"/>
-          <w:sz w:val="24"/>
-          <w:szCs w:val="24"/>
-        </w:rPr>
-        <w:t>X</w:t>
+      </w:pPr>
+      <w:r>
+        <w:rPr>
+          <w:rFonts w:ascii="Times New Roman" w:eastAsia="Times New Roman" w:hAnsi="Times New Roman" w:cs="Times New Roman"/>
+          <w:color w:val="000000"/>
+          <w:sz w:val="24"/>
+          <w:szCs w:val="24"/>
+        </w:rPr>
+        <w:t>Project development has begun. Database editing has started, and beginning this week, more changes to the database and to the tool are to be expected.</w:t>
       </w:r>
     </w:p>
     <w:sectPr>

</xml_diff>